<commit_message>
funcionalidad de asignar componentes a producto OK
</commit_message>
<xml_diff>
--- a/DocumentaciónProyecto.docx
+++ b/DocumentaciónProyecto.docx
@@ -993,7 +993,7 @@
                                   <w14:round/>
                                 </w14:textOutline>
                               </w:rPr>
-                              <w:t>28/04/2024</w:t>
+                              <w:t>29/04/2024</w:t>
                             </w:r>
                             <w:r>
                               <w:rPr>
@@ -1169,7 +1169,7 @@
                             <w14:round/>
                           </w14:textOutline>
                         </w:rPr>
-                        <w:t>28/04/2024</w:t>
+                        <w:t>29/04/2024</w:t>
                       </w:r>
                       <w:r>
                         <w:rPr>
@@ -1245,7 +1245,7 @@
       <w:r>
         <w:fldChar w:fldCharType="separate"/>
       </w:r>
-      <w:hyperlink w:anchor="_Toc165221938" w:history="1">
+      <w:hyperlink w:anchor="_Toc165243929" w:history="1">
         <w:r>
           <w:rPr>
             <w:rStyle w:val="Hipervnculo"/>
@@ -1272,7 +1272,7 @@
             <w:noProof/>
             <w:webHidden/>
           </w:rPr>
-          <w:instrText xml:space="preserve"> PAGEREF _Toc165221938 \h </w:instrText>
+          <w:instrText xml:space="preserve"> PAGEREF _Toc165243929 \h </w:instrText>
         </w:r>
         <w:r>
           <w:rPr>
@@ -1320,7 +1320,7 @@
           <w:lang w:eastAsia="es-ES"/>
         </w:rPr>
       </w:pPr>
-      <w:hyperlink w:anchor="_Toc165221939" w:history="1">
+      <w:hyperlink w:anchor="_Toc165243930" w:history="1">
         <w:r>
           <w:rPr>
             <w:rStyle w:val="Hipervnculo"/>
@@ -1347,7 +1347,7 @@
             <w:noProof/>
             <w:webHidden/>
           </w:rPr>
-          <w:instrText xml:space="preserve"> PAGEREF _Toc165221939 \h </w:instrText>
+          <w:instrText xml:space="preserve"> PAGEREF _Toc165243930 \h </w:instrText>
         </w:r>
         <w:r>
           <w:rPr>
@@ -1395,7 +1395,7 @@
           <w:lang w:eastAsia="es-ES"/>
         </w:rPr>
       </w:pPr>
-      <w:hyperlink w:anchor="_Toc165221940" w:history="1">
+      <w:hyperlink w:anchor="_Toc165243931" w:history="1">
         <w:r>
           <w:rPr>
             <w:rStyle w:val="Hipervnculo"/>
@@ -1422,7 +1422,7 @@
             <w:noProof/>
             <w:webHidden/>
           </w:rPr>
-          <w:instrText xml:space="preserve"> PAGEREF _Toc165221940 \h </w:instrText>
+          <w:instrText xml:space="preserve"> PAGEREF _Toc165243931 \h </w:instrText>
         </w:r>
         <w:r>
           <w:rPr>
@@ -1470,7 +1470,7 @@
           <w:lang w:eastAsia="es-ES"/>
         </w:rPr>
       </w:pPr>
-      <w:hyperlink w:anchor="_Toc165221941" w:history="1">
+      <w:hyperlink w:anchor="_Toc165243932" w:history="1">
         <w:r>
           <w:rPr>
             <w:rStyle w:val="Hipervnculo"/>
@@ -1497,7 +1497,7 @@
             <w:noProof/>
             <w:webHidden/>
           </w:rPr>
-          <w:instrText xml:space="preserve"> PAGEREF _Toc165221941 \h </w:instrText>
+          <w:instrText xml:space="preserve"> PAGEREF _Toc165243932 \h </w:instrText>
         </w:r>
         <w:r>
           <w:rPr>
@@ -1545,7 +1545,7 @@
           <w:lang w:eastAsia="es-ES"/>
         </w:rPr>
       </w:pPr>
-      <w:hyperlink w:anchor="_Toc165221942" w:history="1">
+      <w:hyperlink w:anchor="_Toc165243933" w:history="1">
         <w:r>
           <w:rPr>
             <w:rStyle w:val="Hipervnculo"/>
@@ -1572,7 +1572,7 @@
             <w:noProof/>
             <w:webHidden/>
           </w:rPr>
-          <w:instrText xml:space="preserve"> PAGEREF _Toc165221942 \h </w:instrText>
+          <w:instrText xml:space="preserve"> PAGEREF _Toc165243933 \h </w:instrText>
         </w:r>
         <w:r>
           <w:rPr>
@@ -1651,7 +1651,7 @@
       <w:r>
         <w:fldChar w:fldCharType="separate"/>
       </w:r>
-      <w:hyperlink w:anchor="_Toc165221935" w:history="1">
+      <w:hyperlink w:anchor="_Toc165243925" w:history="1">
         <w:r>
           <w:rPr>
             <w:rStyle w:val="Hipervnculo"/>
@@ -1678,7 +1678,7 @@
             <w:noProof/>
             <w:webHidden/>
           </w:rPr>
-          <w:instrText xml:space="preserve"> PAGEREF _Toc165221935 \h </w:instrText>
+          <w:instrText xml:space="preserve"> PAGEREF _Toc165243925 \h </w:instrText>
         </w:r>
         <w:r>
           <w:rPr>
@@ -1755,7 +1755,7 @@
       <w:r>
         <w:fldChar w:fldCharType="separate"/>
       </w:r>
-      <w:hyperlink w:anchor="_Toc165221927" w:history="1">
+      <w:hyperlink w:anchor="_Toc165243917" w:history="1">
         <w:r>
           <w:rPr>
             <w:rStyle w:val="Hipervnculo"/>
@@ -1782,7 +1782,7 @@
             <w:noProof/>
             <w:webHidden/>
           </w:rPr>
-          <w:instrText xml:space="preserve"> PAGEREF _Toc165221927 \h </w:instrText>
+          <w:instrText xml:space="preserve"> PAGEREF _Toc165243917 \h </w:instrText>
         </w:r>
         <w:r>
           <w:rPr>
@@ -1827,7 +1827,7 @@
           <w:lang w:eastAsia="es-ES"/>
         </w:rPr>
       </w:pPr>
-      <w:hyperlink w:anchor="_Toc165221928" w:history="1">
+      <w:hyperlink w:anchor="_Toc165243918" w:history="1">
         <w:r>
           <w:rPr>
             <w:rStyle w:val="Hipervnculo"/>
@@ -1854,7 +1854,7 @@
             <w:noProof/>
             <w:webHidden/>
           </w:rPr>
-          <w:instrText xml:space="preserve"> PAGEREF _Toc165221928 \h </w:instrText>
+          <w:instrText xml:space="preserve"> PAGEREF _Toc165243918 \h </w:instrText>
         </w:r>
         <w:r>
           <w:rPr>
@@ -1899,7 +1899,7 @@
           <w:lang w:eastAsia="es-ES"/>
         </w:rPr>
       </w:pPr>
-      <w:hyperlink w:anchor="_Toc165221929" w:history="1">
+      <w:hyperlink w:anchor="_Toc165243919" w:history="1">
         <w:r>
           <w:rPr>
             <w:rStyle w:val="Hipervnculo"/>
@@ -1926,7 +1926,7 @@
             <w:noProof/>
             <w:webHidden/>
           </w:rPr>
-          <w:instrText xml:space="preserve"> PAGEREF _Toc165221929 \h </w:instrText>
+          <w:instrText xml:space="preserve"> PAGEREF _Toc165243919 \h </w:instrText>
         </w:r>
         <w:r>
           <w:rPr>
@@ -1971,7 +1971,7 @@
           <w:lang w:eastAsia="es-ES"/>
         </w:rPr>
       </w:pPr>
-      <w:hyperlink w:anchor="_Toc165221930" w:history="1">
+      <w:hyperlink w:anchor="_Toc165243920" w:history="1">
         <w:r>
           <w:rPr>
             <w:rStyle w:val="Hipervnculo"/>
@@ -1998,7 +1998,7 @@
             <w:noProof/>
             <w:webHidden/>
           </w:rPr>
-          <w:instrText xml:space="preserve"> PAGEREF _Toc165221930 \h </w:instrText>
+          <w:instrText xml:space="preserve"> PAGEREF _Toc165243920 \h </w:instrText>
         </w:r>
         <w:r>
           <w:rPr>
@@ -2043,7 +2043,7 @@
           <w:lang w:eastAsia="es-ES"/>
         </w:rPr>
       </w:pPr>
-      <w:hyperlink w:anchor="_Toc165221931" w:history="1">
+      <w:hyperlink w:anchor="_Toc165243921" w:history="1">
         <w:r>
           <w:rPr>
             <w:rStyle w:val="Hipervnculo"/>
@@ -2070,7 +2070,7 @@
             <w:noProof/>
             <w:webHidden/>
           </w:rPr>
-          <w:instrText xml:space="preserve"> PAGEREF _Toc165221931 \h </w:instrText>
+          <w:instrText xml:space="preserve"> PAGEREF _Toc165243921 \h </w:instrText>
         </w:r>
         <w:r>
           <w:rPr>
@@ -2115,7 +2115,7 @@
           <w:lang w:eastAsia="es-ES"/>
         </w:rPr>
       </w:pPr>
-      <w:hyperlink w:anchor="_Toc165221932" w:history="1">
+      <w:hyperlink w:anchor="_Toc165243922" w:history="1">
         <w:r>
           <w:rPr>
             <w:rStyle w:val="Hipervnculo"/>
@@ -2142,7 +2142,7 @@
             <w:noProof/>
             <w:webHidden/>
           </w:rPr>
-          <w:instrText xml:space="preserve"> PAGEREF _Toc165221932 \h </w:instrText>
+          <w:instrText xml:space="preserve"> PAGEREF _Toc165243922 \h </w:instrText>
         </w:r>
         <w:r>
           <w:rPr>
@@ -2187,7 +2187,7 @@
           <w:lang w:eastAsia="es-ES"/>
         </w:rPr>
       </w:pPr>
-      <w:hyperlink w:anchor="_Toc165221933" w:history="1">
+      <w:hyperlink w:anchor="_Toc165243923" w:history="1">
         <w:r>
           <w:rPr>
             <w:rStyle w:val="Hipervnculo"/>
@@ -2214,7 +2214,7 @@
             <w:noProof/>
             <w:webHidden/>
           </w:rPr>
-          <w:instrText xml:space="preserve"> PAGEREF _Toc165221933 \h </w:instrText>
+          <w:instrText xml:space="preserve"> PAGEREF _Toc165243923 \h </w:instrText>
         </w:r>
         <w:r>
           <w:rPr>
@@ -2234,7 +2234,7 @@
             <w:noProof/>
             <w:webHidden/>
           </w:rPr>
-          <w:t>2</w:t>
+          <w:t>1</w:t>
         </w:r>
         <w:r>
           <w:rPr>
@@ -2259,7 +2259,7 @@
           <w:lang w:eastAsia="es-ES"/>
         </w:rPr>
       </w:pPr>
-      <w:hyperlink w:anchor="_Toc165221934" w:history="1">
+      <w:hyperlink w:anchor="_Toc165243924" w:history="1">
         <w:r>
           <w:rPr>
             <w:rStyle w:val="Hipervnculo"/>
@@ -2286,7 +2286,7 @@
             <w:noProof/>
             <w:webHidden/>
           </w:rPr>
-          <w:instrText xml:space="preserve"> PAGEREF _Toc165221934 \h </w:instrText>
+          <w:instrText xml:space="preserve"> PAGEREF _Toc165243924 \h </w:instrText>
         </w:r>
         <w:r>
           <w:rPr>
@@ -2347,7 +2347,7 @@
       <w:pPr>
         <w:pStyle w:val="Ttulo1"/>
       </w:pPr>
-      <w:bookmarkStart w:id="0" w:name="_Toc165221938"/>
+      <w:bookmarkStart w:id="0" w:name="_Toc165243929"/>
       <w:r>
         <w:lastRenderedPageBreak/>
         <w:t>Introducción</w:t>
@@ -2356,22 +2356,20 @@
     </w:p>
     <w:p>
       <w:r>
-        <w:t>(Proceso llevado para realizar el programa)</w:t>
-      </w:r>
-    </w:p>
-    <w:p>
-      <w:r>
+        <w:rPr>
+          <w:noProof/>
+        </w:rPr>
         <w:drawing>
-          <wp:anchor distT="0" distB="0" distL="114300" distR="114300" simplePos="0" relativeHeight="251666432" behindDoc="0" locked="0" layoutInCell="1" allowOverlap="1" wp14:anchorId="6DC695EC" wp14:editId="12F1579E">
+          <wp:anchor distT="0" distB="0" distL="114300" distR="114300" simplePos="0" relativeHeight="251666432" behindDoc="0" locked="0" layoutInCell="1" allowOverlap="1" wp14:anchorId="6DC695EC" wp14:editId="53812317">
             <wp:simplePos x="0" y="0"/>
             <wp:positionH relativeFrom="margin">
-              <wp:posOffset>-598170</wp:posOffset>
+              <wp:posOffset>-595630</wp:posOffset>
             </wp:positionH>
             <wp:positionV relativeFrom="paragraph">
-              <wp:posOffset>311785</wp:posOffset>
+              <wp:posOffset>499110</wp:posOffset>
             </wp:positionV>
-            <wp:extent cx="6591300" cy="3345180"/>
-            <wp:effectExtent l="0" t="0" r="0" b="7620"/>
+            <wp:extent cx="6591300" cy="2962275"/>
+            <wp:effectExtent l="0" t="0" r="0" b="9525"/>
             <wp:wrapSquare wrapText="bothSides"/>
             <wp:docPr id="231948753" name="Imagen 1"/>
             <wp:cNvGraphicFramePr>
@@ -2399,7 +2397,7 @@
                   <pic:spPr>
                     <a:xfrm>
                       <a:off x="0" y="0"/>
-                      <a:ext cx="6591300" cy="3345180"/>
+                      <a:ext cx="6591300" cy="2962275"/>
                     </a:xfrm>
                     <a:prstGeom prst="rect">
                       <a:avLst/>
@@ -2467,7 +2465,7 @@
                                 <w:szCs w:val="22"/>
                               </w:rPr>
                             </w:pPr>
-                            <w:bookmarkStart w:id="1" w:name="_Toc165221935"/>
+                            <w:bookmarkStart w:id="1" w:name="_Toc165243925"/>
                             <w:r>
                               <w:t xml:space="preserve">Ilustración </w:t>
                             </w:r>
@@ -2522,7 +2520,7 @@
                           <w:szCs w:val="22"/>
                         </w:rPr>
                       </w:pPr>
-                      <w:bookmarkStart w:id="2" w:name="_Toc165221935"/>
+                      <w:bookmarkStart w:id="2" w:name="_Toc165243925"/>
                       <w:r>
                         <w:t xml:space="preserve">Ilustración </w:t>
                       </w:r>
@@ -2561,6 +2559,8 @@
         <w:t>(Base de datos)</w:t>
       </w:r>
     </w:p>
+    <w:p/>
+    <w:p/>
     <w:p>
       <w:r>
         <w:t>Modelo relacional a partir del diseño anterior</w:t>
@@ -2685,7 +2685,7 @@
         <w:pStyle w:val="Descripcin"/>
         <w:jc w:val="center"/>
       </w:pPr>
-      <w:bookmarkStart w:id="3" w:name="_Toc165221927"/>
+      <w:bookmarkStart w:id="3" w:name="_Toc165243917"/>
       <w:r>
         <w:t xml:space="preserve">Tabla </w:t>
       </w:r>
@@ -2741,10 +2741,7 @@
             </w:pPr>
             <w:proofErr w:type="spellStart"/>
             <w:r>
-              <w:t>referencia_pedido</w:t>
-            </w:r>
-            <w:r>
-              <w:t>_pk</w:t>
+              <w:t>referencia_pedido_pk</w:t>
             </w:r>
             <w:proofErr w:type="spellEnd"/>
           </w:p>
@@ -2760,19 +2757,7 @@
             </w:pPr>
             <w:proofErr w:type="spellStart"/>
             <w:r>
-              <w:t>fecha</w:t>
-            </w:r>
-            <w:r>
-              <w:t>_</w:t>
-            </w:r>
-            <w:r>
-              <w:t>p</w:t>
-            </w:r>
-            <w:r>
-              <w:t>e</w:t>
-            </w:r>
-            <w:r>
-              <w:t>dido</w:t>
+              <w:t>fecha_pedido</w:t>
             </w:r>
             <w:proofErr w:type="spellEnd"/>
           </w:p>
@@ -2805,13 +2790,7 @@
             </w:pPr>
             <w:proofErr w:type="spellStart"/>
             <w:r>
-              <w:t>cif</w:t>
-            </w:r>
-            <w:r>
-              <w:t>_cliente</w:t>
-            </w:r>
-            <w:r>
-              <w:t>_fk</w:t>
+              <w:t>cif_cliente_fk</w:t>
             </w:r>
             <w:proofErr w:type="spellEnd"/>
           </w:p>
@@ -2823,7 +2802,7 @@
         <w:pStyle w:val="Descripcin"/>
         <w:jc w:val="center"/>
       </w:pPr>
-      <w:bookmarkStart w:id="4" w:name="_Toc165221928"/>
+      <w:bookmarkStart w:id="4" w:name="_Toc165243918"/>
       <w:r>
         <w:t xml:space="preserve">Tabla </w:t>
       </w:r>
@@ -2891,21 +2870,7 @@
                 <w:sz w:val="16"/>
                 <w:szCs w:val="16"/>
               </w:rPr>
-              <w:t>referencia_p</w:t>
-            </w:r>
-            <w:r>
-              <w:rPr>
-                <w:sz w:val="16"/>
-                <w:szCs w:val="16"/>
-              </w:rPr>
-              <w:t>roducto</w:t>
-            </w:r>
-            <w:r>
-              <w:rPr>
-                <w:sz w:val="16"/>
-                <w:szCs w:val="16"/>
-              </w:rPr>
-              <w:t>_pk</w:t>
+              <w:t>referencia_producto_pk</w:t>
             </w:r>
             <w:proofErr w:type="spellEnd"/>
           </w:p>
@@ -3064,7 +3029,7 @@
         <w:pStyle w:val="Descripcin"/>
         <w:jc w:val="center"/>
       </w:pPr>
-      <w:bookmarkStart w:id="6" w:name="_Toc165221929"/>
+      <w:bookmarkStart w:id="6" w:name="_Toc165243919"/>
       <w:bookmarkEnd w:id="5"/>
       <w:r>
         <w:t xml:space="preserve">Tabla </w:t>
@@ -3243,7 +3208,7 @@
         <w:pStyle w:val="Descripcin"/>
         <w:jc w:val="center"/>
       </w:pPr>
-      <w:bookmarkStart w:id="7" w:name="_Toc165221930"/>
+      <w:bookmarkStart w:id="7" w:name="_Toc165243920"/>
       <w:r>
         <w:t xml:space="preserve">Tabla </w:t>
       </w:r>
@@ -3272,7 +3237,13 @@
     </w:p>
     <w:p>
       <w:r>
-        <w:t>Para evitar redundancias:</w:t>
+        <w:t>Para evitar redundancias</w:t>
+      </w:r>
+      <w:r>
+        <w:t xml:space="preserve"> y poder aplicar correctamente las funcionalidades</w:t>
+      </w:r>
+      <w:r>
+        <w:t>:</w:t>
       </w:r>
     </w:p>
     <w:p>
@@ -3428,7 +3399,7 @@
         <w:pStyle w:val="Descripcin"/>
         <w:jc w:val="center"/>
       </w:pPr>
-      <w:bookmarkStart w:id="8" w:name="_Toc165221931"/>
+      <w:bookmarkStart w:id="8" w:name="_Toc165243921"/>
       <w:r>
         <w:t xml:space="preserve">Tabla </w:t>
       </w:r>
@@ -3584,7 +3555,7 @@
         <w:pStyle w:val="Descripcin"/>
         <w:jc w:val="center"/>
       </w:pPr>
-      <w:bookmarkStart w:id="9" w:name="_Toc165221932"/>
+      <w:bookmarkStart w:id="9" w:name="_Toc165243922"/>
       <w:r>
         <w:t xml:space="preserve">Tabla </w:t>
       </w:r>
@@ -3656,7 +3627,6 @@
                 <w:sz w:val="16"/>
                 <w:szCs w:val="16"/>
               </w:rPr>
-              <w:lastRenderedPageBreak/>
               <w:t>referencia_</w:t>
             </w:r>
             <w:r>
@@ -3746,7 +3716,7 @@
         <w:pStyle w:val="Descripcin"/>
         <w:jc w:val="center"/>
       </w:pPr>
-      <w:bookmarkStart w:id="10" w:name="_Toc165221933"/>
+      <w:bookmarkStart w:id="10" w:name="_Toc165243923"/>
       <w:r>
         <w:t xml:space="preserve">Tabla </w:t>
       </w:r>
@@ -3809,6 +3779,7 @@
                 <w:sz w:val="16"/>
                 <w:szCs w:val="16"/>
               </w:rPr>
+              <w:lastRenderedPageBreak/>
               <w:t>id_pk</w:t>
             </w:r>
             <w:proofErr w:type="spellEnd"/>
@@ -3891,7 +3862,7 @@
         <w:pStyle w:val="Descripcin"/>
         <w:jc w:val="center"/>
       </w:pPr>
-      <w:bookmarkStart w:id="11" w:name="_Toc165221934"/>
+      <w:bookmarkStart w:id="11" w:name="_Toc165243924"/>
       <w:r>
         <w:t xml:space="preserve">Tabla </w:t>
       </w:r>
@@ -3927,7 +3898,7 @@
       <w:pPr>
         <w:pStyle w:val="Ttulo1"/>
       </w:pPr>
-      <w:bookmarkStart w:id="12" w:name="_Toc165221939"/>
+      <w:bookmarkStart w:id="12" w:name="_Toc165243930"/>
       <w:r>
         <w:t>Proyecto en Django</w:t>
       </w:r>
@@ -3938,7 +3909,7 @@
       <w:pPr>
         <w:pStyle w:val="Ttulo1"/>
       </w:pPr>
-      <w:bookmarkStart w:id="13" w:name="_Toc165221940"/>
+      <w:bookmarkStart w:id="13" w:name="_Toc165243931"/>
       <w:r>
         <w:t>Proyecto en JavaScript</w:t>
       </w:r>
@@ -3949,7 +3920,7 @@
       <w:pPr>
         <w:pStyle w:val="Ttulo1"/>
       </w:pPr>
-      <w:bookmarkStart w:id="14" w:name="_Toc165221941"/>
+      <w:bookmarkStart w:id="14" w:name="_Toc165243932"/>
       <w:r>
         <w:t>Conclusiones</w:t>
       </w:r>
@@ -3974,7 +3945,7 @@
       <w:pPr>
         <w:pStyle w:val="Ttulo1"/>
       </w:pPr>
-      <w:bookmarkStart w:id="15" w:name="_Toc165221942"/>
+      <w:bookmarkStart w:id="15" w:name="_Toc165243933"/>
       <w:r>
         <w:lastRenderedPageBreak/>
         <w:t>Bibliografía</w:t>

</xml_diff>

<commit_message>
mas cambios en DocumentaciónProyecto.docx
</commit_message>
<xml_diff>
--- a/DocumentaciónProyecto.docx
+++ b/DocumentaciónProyecto.docx
@@ -1257,7 +1257,7 @@
         </w:rPr>
         <w:fldChar w:fldCharType="separate"/>
       </w:r>
-      <w:hyperlink w:anchor="_Toc167793862" w:history="1">
+      <w:hyperlink w:anchor="_Toc167795494" w:history="1">
         <w:r>
           <w:rPr>
             <w:rStyle w:val="Hipervnculo"/>
@@ -1284,7 +1284,7 @@
             <w:noProof/>
             <w:webHidden/>
           </w:rPr>
-          <w:instrText xml:space="preserve"> PAGEREF _Toc167793862 \h </w:instrText>
+          <w:instrText xml:space="preserve"> PAGEREF _Toc167795494 \h </w:instrText>
         </w:r>
         <w:r>
           <w:rPr>
@@ -1332,7 +1332,7 @@
           <w:lang w:eastAsia="es-ES"/>
         </w:rPr>
       </w:pPr>
-      <w:hyperlink w:anchor="_Toc167793863" w:history="1">
+      <w:hyperlink w:anchor="_Toc167795495" w:history="1">
         <w:r>
           <w:rPr>
             <w:rStyle w:val="Hipervnculo"/>
@@ -1359,7 +1359,7 @@
             <w:noProof/>
             <w:webHidden/>
           </w:rPr>
-          <w:instrText xml:space="preserve"> PAGEREF _Toc167793863 \h </w:instrText>
+          <w:instrText xml:space="preserve"> PAGEREF _Toc167795495 \h </w:instrText>
         </w:r>
         <w:r>
           <w:rPr>
@@ -1405,7 +1405,7 @@
           <w:lang w:eastAsia="es-ES"/>
         </w:rPr>
       </w:pPr>
-      <w:hyperlink w:anchor="_Toc167793864" w:history="1">
+      <w:hyperlink w:anchor="_Toc167795496" w:history="1">
         <w:r>
           <w:rPr>
             <w:rStyle w:val="Hipervnculo"/>
@@ -1432,7 +1432,7 @@
             <w:noProof/>
             <w:webHidden/>
           </w:rPr>
-          <w:instrText xml:space="preserve"> PAGEREF _Toc167793864 \h </w:instrText>
+          <w:instrText xml:space="preserve"> PAGEREF _Toc167795496 \h </w:instrText>
         </w:r>
         <w:r>
           <w:rPr>
@@ -1478,7 +1478,7 @@
           <w:lang w:eastAsia="es-ES"/>
         </w:rPr>
       </w:pPr>
-      <w:hyperlink w:anchor="_Toc167793865" w:history="1">
+      <w:hyperlink w:anchor="_Toc167795497" w:history="1">
         <w:r>
           <w:rPr>
             <w:rStyle w:val="Hipervnculo"/>
@@ -1505,7 +1505,7 @@
             <w:noProof/>
             <w:webHidden/>
           </w:rPr>
-          <w:instrText xml:space="preserve"> PAGEREF _Toc167793865 \h </w:instrText>
+          <w:instrText xml:space="preserve"> PAGEREF _Toc167795497 \h </w:instrText>
         </w:r>
         <w:r>
           <w:rPr>
@@ -1551,7 +1551,7 @@
           <w:lang w:eastAsia="es-ES"/>
         </w:rPr>
       </w:pPr>
-      <w:hyperlink w:anchor="_Toc167793866" w:history="1">
+      <w:hyperlink w:anchor="_Toc167795498" w:history="1">
         <w:r>
           <w:rPr>
             <w:rStyle w:val="Hipervnculo"/>
@@ -1578,7 +1578,7 @@
             <w:noProof/>
             <w:webHidden/>
           </w:rPr>
-          <w:instrText xml:space="preserve"> PAGEREF _Toc167793866 \h </w:instrText>
+          <w:instrText xml:space="preserve"> PAGEREF _Toc167795498 \h </w:instrText>
         </w:r>
         <w:r>
           <w:rPr>
@@ -1626,7 +1626,7 @@
           <w:lang w:eastAsia="es-ES"/>
         </w:rPr>
       </w:pPr>
-      <w:hyperlink w:anchor="_Toc167793867" w:history="1">
+      <w:hyperlink w:anchor="_Toc167795499" w:history="1">
         <w:r>
           <w:rPr>
             <w:rStyle w:val="Hipervnculo"/>
@@ -1653,7 +1653,7 @@
             <w:noProof/>
             <w:webHidden/>
           </w:rPr>
-          <w:instrText xml:space="preserve"> PAGEREF _Toc167793867 \h </w:instrText>
+          <w:instrText xml:space="preserve"> PAGEREF _Toc167795499 \h </w:instrText>
         </w:r>
         <w:r>
           <w:rPr>
@@ -1699,7 +1699,7 @@
           <w:lang w:eastAsia="es-ES"/>
         </w:rPr>
       </w:pPr>
-      <w:hyperlink w:anchor="_Toc167793868" w:history="1">
+      <w:hyperlink w:anchor="_Toc167795500" w:history="1">
         <w:r>
           <w:rPr>
             <w:rStyle w:val="Hipervnculo"/>
@@ -1726,7 +1726,7 @@
             <w:noProof/>
             <w:webHidden/>
           </w:rPr>
-          <w:instrText xml:space="preserve"> PAGEREF _Toc167793868 \h </w:instrText>
+          <w:instrText xml:space="preserve"> PAGEREF _Toc167795500 \h </w:instrText>
         </w:r>
         <w:r>
           <w:rPr>
@@ -1773,7 +1773,7 @@
           <w:lang w:eastAsia="es-ES"/>
         </w:rPr>
       </w:pPr>
-      <w:hyperlink w:anchor="_Toc167793869" w:history="1">
+      <w:hyperlink w:anchor="_Toc167795501" w:history="1">
         <w:r>
           <w:rPr>
             <w:rStyle w:val="Hipervnculo"/>
@@ -1800,7 +1800,7 @@
             <w:noProof/>
             <w:webHidden/>
           </w:rPr>
-          <w:instrText xml:space="preserve"> PAGEREF _Toc167793869 \h </w:instrText>
+          <w:instrText xml:space="preserve"> PAGEREF _Toc167795501 \h </w:instrText>
         </w:r>
         <w:r>
           <w:rPr>
@@ -1847,7 +1847,7 @@
           <w:lang w:eastAsia="es-ES"/>
         </w:rPr>
       </w:pPr>
-      <w:hyperlink w:anchor="_Toc167793870" w:history="1">
+      <w:hyperlink w:anchor="_Toc167795502" w:history="1">
         <w:r>
           <w:rPr>
             <w:rStyle w:val="Hipervnculo"/>
@@ -1874,7 +1874,7 @@
             <w:noProof/>
             <w:webHidden/>
           </w:rPr>
-          <w:instrText xml:space="preserve"> PAGEREF _Toc167793870 \h </w:instrText>
+          <w:instrText xml:space="preserve"> PAGEREF _Toc167795502 \h </w:instrText>
         </w:r>
         <w:r>
           <w:rPr>
@@ -1919,7 +1919,7 @@
           <w:lang w:eastAsia="es-ES"/>
         </w:rPr>
       </w:pPr>
-      <w:hyperlink w:anchor="_Toc167793871" w:history="1">
+      <w:hyperlink w:anchor="_Toc167795503" w:history="1">
         <w:r>
           <w:rPr>
             <w:rStyle w:val="Hipervnculo"/>
@@ -1946,7 +1946,7 @@
             <w:noProof/>
             <w:webHidden/>
           </w:rPr>
-          <w:instrText xml:space="preserve"> PAGEREF _Toc167793871 \h </w:instrText>
+          <w:instrText xml:space="preserve"> PAGEREF _Toc167795503 \h </w:instrText>
         </w:r>
         <w:r>
           <w:rPr>
@@ -1991,7 +1991,7 @@
           <w:lang w:eastAsia="es-ES"/>
         </w:rPr>
       </w:pPr>
-      <w:hyperlink w:anchor="_Toc167793872" w:history="1">
+      <w:hyperlink w:anchor="_Toc167795504" w:history="1">
         <w:r>
           <w:rPr>
             <w:rStyle w:val="Hipervnculo"/>
@@ -2018,7 +2018,7 @@
             <w:noProof/>
             <w:webHidden/>
           </w:rPr>
-          <w:instrText xml:space="preserve"> PAGEREF _Toc167793872 \h </w:instrText>
+          <w:instrText xml:space="preserve"> PAGEREF _Toc167795504 \h </w:instrText>
         </w:r>
         <w:r>
           <w:rPr>
@@ -2064,7 +2064,7 @@
           <w:lang w:eastAsia="es-ES"/>
         </w:rPr>
       </w:pPr>
-      <w:hyperlink w:anchor="_Toc167793873" w:history="1">
+      <w:hyperlink w:anchor="_Toc167795505" w:history="1">
         <w:r>
           <w:rPr>
             <w:rStyle w:val="Hipervnculo"/>
@@ -2091,7 +2091,7 @@
             <w:noProof/>
             <w:webHidden/>
           </w:rPr>
-          <w:instrText xml:space="preserve"> PAGEREF _Toc167793873 \h </w:instrText>
+          <w:instrText xml:space="preserve"> PAGEREF _Toc167795505 \h </w:instrText>
         </w:r>
         <w:r>
           <w:rPr>
@@ -2136,7 +2136,7 @@
           <w:lang w:eastAsia="es-ES"/>
         </w:rPr>
       </w:pPr>
-      <w:hyperlink w:anchor="_Toc167793874" w:history="1">
+      <w:hyperlink w:anchor="_Toc167795506" w:history="1">
         <w:r>
           <w:rPr>
             <w:rStyle w:val="Hipervnculo"/>
@@ -2163,7 +2163,7 @@
             <w:noProof/>
             <w:webHidden/>
           </w:rPr>
-          <w:instrText xml:space="preserve"> PAGEREF _Toc167793874 \h </w:instrText>
+          <w:instrText xml:space="preserve"> PAGEREF _Toc167795506 \h </w:instrText>
         </w:r>
         <w:r>
           <w:rPr>
@@ -2211,7 +2211,7 @@
           <w:lang w:eastAsia="es-ES"/>
         </w:rPr>
       </w:pPr>
-      <w:hyperlink w:anchor="_Toc167793875" w:history="1">
+      <w:hyperlink w:anchor="_Toc167795507" w:history="1">
         <w:r>
           <w:rPr>
             <w:rStyle w:val="Hipervnculo"/>
@@ -2238,7 +2238,7 @@
             <w:noProof/>
             <w:webHidden/>
           </w:rPr>
-          <w:instrText xml:space="preserve"> PAGEREF _Toc167793875 \h </w:instrText>
+          <w:instrText xml:space="preserve"> PAGEREF _Toc167795507 \h </w:instrText>
         </w:r>
         <w:r>
           <w:rPr>
@@ -2284,7 +2284,7 @@
           <w:lang w:eastAsia="es-ES"/>
         </w:rPr>
       </w:pPr>
-      <w:hyperlink w:anchor="_Toc167793876" w:history="1">
+      <w:hyperlink w:anchor="_Toc167795508" w:history="1">
         <w:r>
           <w:rPr>
             <w:rStyle w:val="Hipervnculo"/>
@@ -2311,7 +2311,7 @@
             <w:noProof/>
             <w:webHidden/>
           </w:rPr>
-          <w:instrText xml:space="preserve"> PAGEREF _Toc167793876 \h </w:instrText>
+          <w:instrText xml:space="preserve"> PAGEREF _Toc167795508 \h </w:instrText>
         </w:r>
         <w:r>
           <w:rPr>
@@ -2357,7 +2357,7 @@
           <w:lang w:eastAsia="es-ES"/>
         </w:rPr>
       </w:pPr>
-      <w:hyperlink w:anchor="_Toc167793877" w:history="1">
+      <w:hyperlink w:anchor="_Toc167795509" w:history="1">
         <w:r>
           <w:rPr>
             <w:rStyle w:val="Hipervnculo"/>
@@ -2384,7 +2384,7 @@
             <w:noProof/>
             <w:webHidden/>
           </w:rPr>
-          <w:instrText xml:space="preserve"> PAGEREF _Toc167793877 \h </w:instrText>
+          <w:instrText xml:space="preserve"> PAGEREF _Toc167795509 \h </w:instrText>
         </w:r>
         <w:r>
           <w:rPr>
@@ -2430,7 +2430,7 @@
           <w:lang w:eastAsia="es-ES"/>
         </w:rPr>
       </w:pPr>
-      <w:hyperlink w:anchor="_Toc167793878" w:history="1">
+      <w:hyperlink w:anchor="_Toc167795510" w:history="1">
         <w:r>
           <w:rPr>
             <w:rStyle w:val="Hipervnculo"/>
@@ -2457,7 +2457,7 @@
             <w:noProof/>
             <w:webHidden/>
           </w:rPr>
-          <w:instrText xml:space="preserve"> PAGEREF _Toc167793878 \h </w:instrText>
+          <w:instrText xml:space="preserve"> PAGEREF _Toc167795510 \h </w:instrText>
         </w:r>
         <w:r>
           <w:rPr>
@@ -2505,7 +2505,7 @@
           <w:lang w:eastAsia="es-ES"/>
         </w:rPr>
       </w:pPr>
-      <w:hyperlink w:anchor="_Toc167793879" w:history="1">
+      <w:hyperlink w:anchor="_Toc167795511" w:history="1">
         <w:r>
           <w:rPr>
             <w:rStyle w:val="Hipervnculo"/>
@@ -2532,7 +2532,7 @@
             <w:noProof/>
             <w:webHidden/>
           </w:rPr>
-          <w:instrText xml:space="preserve"> PAGEREF _Toc167793879 \h </w:instrText>
+          <w:instrText xml:space="preserve"> PAGEREF _Toc167795511 \h </w:instrText>
         </w:r>
         <w:r>
           <w:rPr>
@@ -2580,7 +2580,7 @@
           <w:lang w:eastAsia="es-ES"/>
         </w:rPr>
       </w:pPr>
-      <w:hyperlink w:anchor="_Toc167793880" w:history="1">
+      <w:hyperlink w:anchor="_Toc167795512" w:history="1">
         <w:r>
           <w:rPr>
             <w:rStyle w:val="Hipervnculo"/>
@@ -2607,7 +2607,7 @@
             <w:noProof/>
             <w:webHidden/>
           </w:rPr>
-          <w:instrText xml:space="preserve"> PAGEREF _Toc167793880 \h </w:instrText>
+          <w:instrText xml:space="preserve"> PAGEREF _Toc167795512 \h </w:instrText>
         </w:r>
         <w:r>
           <w:rPr>
@@ -2655,7 +2655,7 @@
           <w:lang w:eastAsia="es-ES"/>
         </w:rPr>
       </w:pPr>
-      <w:hyperlink w:anchor="_Toc167793881" w:history="1">
+      <w:hyperlink w:anchor="_Toc167795513" w:history="1">
         <w:r>
           <w:rPr>
             <w:rStyle w:val="Hipervnculo"/>
@@ -2682,7 +2682,7 @@
             <w:noProof/>
             <w:webHidden/>
           </w:rPr>
-          <w:instrText xml:space="preserve"> PAGEREF _Toc167793881 \h </w:instrText>
+          <w:instrText xml:space="preserve"> PAGEREF _Toc167795513 \h </w:instrText>
         </w:r>
         <w:r>
           <w:rPr>
@@ -2782,7 +2782,7 @@
       <w:r>
         <w:fldChar w:fldCharType="separate"/>
       </w:r>
-      <w:hyperlink w:anchor="_Toc167793853" w:history="1">
+      <w:hyperlink w:anchor="_Toc167795485" w:history="1">
         <w:r>
           <w:rPr>
             <w:rStyle w:val="Hipervnculo"/>
@@ -2809,7 +2809,7 @@
             <w:noProof/>
             <w:webHidden/>
           </w:rPr>
-          <w:instrText xml:space="preserve"> PAGEREF _Toc167793853 \h </w:instrText>
+          <w:instrText xml:space="preserve"> PAGEREF _Toc167795485 \h </w:instrText>
         </w:r>
         <w:r>
           <w:rPr>
@@ -2854,7 +2854,7 @@
           <w:lang w:eastAsia="es-ES"/>
         </w:rPr>
       </w:pPr>
-      <w:hyperlink w:anchor="_Toc167793854" w:history="1">
+      <w:hyperlink w:anchor="_Toc167795486" w:history="1">
         <w:r>
           <w:rPr>
             <w:rStyle w:val="Hipervnculo"/>
@@ -2881,7 +2881,7 @@
             <w:noProof/>
             <w:webHidden/>
           </w:rPr>
-          <w:instrText xml:space="preserve"> PAGEREF _Toc167793854 \h </w:instrText>
+          <w:instrText xml:space="preserve"> PAGEREF _Toc167795486 \h </w:instrText>
         </w:r>
         <w:r>
           <w:rPr>
@@ -2926,7 +2926,7 @@
           <w:lang w:eastAsia="es-ES"/>
         </w:rPr>
       </w:pPr>
-      <w:hyperlink w:anchor="_Toc167793855" w:history="1">
+      <w:hyperlink w:anchor="_Toc167795487" w:history="1">
         <w:r>
           <w:rPr>
             <w:rStyle w:val="Hipervnculo"/>
@@ -2953,7 +2953,7 @@
             <w:noProof/>
             <w:webHidden/>
           </w:rPr>
-          <w:instrText xml:space="preserve"> PAGEREF _Toc167793855 \h </w:instrText>
+          <w:instrText xml:space="preserve"> PAGEREF _Toc167795487 \h </w:instrText>
         </w:r>
         <w:r>
           <w:rPr>
@@ -2998,7 +2998,7 @@
           <w:lang w:eastAsia="es-ES"/>
         </w:rPr>
       </w:pPr>
-      <w:hyperlink w:anchor="_Toc167793856" w:history="1">
+      <w:hyperlink w:anchor="_Toc167795488" w:history="1">
         <w:r>
           <w:rPr>
             <w:rStyle w:val="Hipervnculo"/>
@@ -3025,7 +3025,7 @@
             <w:noProof/>
             <w:webHidden/>
           </w:rPr>
-          <w:instrText xml:space="preserve"> PAGEREF _Toc167793856 \h </w:instrText>
+          <w:instrText xml:space="preserve"> PAGEREF _Toc167795488 \h </w:instrText>
         </w:r>
         <w:r>
           <w:rPr>
@@ -3070,7 +3070,7 @@
           <w:lang w:eastAsia="es-ES"/>
         </w:rPr>
       </w:pPr>
-      <w:hyperlink w:anchor="_Toc167793857" w:history="1">
+      <w:hyperlink w:anchor="_Toc167795489" w:history="1">
         <w:r>
           <w:rPr>
             <w:rStyle w:val="Hipervnculo"/>
@@ -3097,7 +3097,7 @@
             <w:noProof/>
             <w:webHidden/>
           </w:rPr>
-          <w:instrText xml:space="preserve"> PAGEREF _Toc167793857 \h </w:instrText>
+          <w:instrText xml:space="preserve"> PAGEREF _Toc167795489 \h </w:instrText>
         </w:r>
         <w:r>
           <w:rPr>
@@ -3142,7 +3142,7 @@
           <w:lang w:eastAsia="es-ES"/>
         </w:rPr>
       </w:pPr>
-      <w:hyperlink w:anchor="_Toc167793858" w:history="1">
+      <w:hyperlink w:anchor="_Toc167795490" w:history="1">
         <w:r>
           <w:rPr>
             <w:rStyle w:val="Hipervnculo"/>
@@ -3169,7 +3169,7 @@
             <w:noProof/>
             <w:webHidden/>
           </w:rPr>
-          <w:instrText xml:space="preserve"> PAGEREF _Toc167793858 \h </w:instrText>
+          <w:instrText xml:space="preserve"> PAGEREF _Toc167795490 \h </w:instrText>
         </w:r>
         <w:r>
           <w:rPr>
@@ -3214,7 +3214,7 @@
           <w:lang w:eastAsia="es-ES"/>
         </w:rPr>
       </w:pPr>
-      <w:hyperlink w:anchor="_Toc167793859" w:history="1">
+      <w:hyperlink w:anchor="_Toc167795491" w:history="1">
         <w:r>
           <w:rPr>
             <w:rStyle w:val="Hipervnculo"/>
@@ -3241,7 +3241,7 @@
             <w:noProof/>
             <w:webHidden/>
           </w:rPr>
-          <w:instrText xml:space="preserve"> PAGEREF _Toc167793859 \h </w:instrText>
+          <w:instrText xml:space="preserve"> PAGEREF _Toc167795491 \h </w:instrText>
         </w:r>
         <w:r>
           <w:rPr>
@@ -3286,7 +3286,7 @@
           <w:lang w:eastAsia="es-ES"/>
         </w:rPr>
       </w:pPr>
-      <w:hyperlink w:anchor="_Toc167793860" w:history="1">
+      <w:hyperlink w:anchor="_Toc167795492" w:history="1">
         <w:r>
           <w:rPr>
             <w:rStyle w:val="Hipervnculo"/>
@@ -3313,7 +3313,7 @@
             <w:noProof/>
             <w:webHidden/>
           </w:rPr>
-          <w:instrText xml:space="preserve"> PAGEREF _Toc167793860 \h </w:instrText>
+          <w:instrText xml:space="preserve"> PAGEREF _Toc167795492 \h </w:instrText>
         </w:r>
         <w:r>
           <w:rPr>
@@ -3358,7 +3358,7 @@
           <w:lang w:eastAsia="es-ES"/>
         </w:rPr>
       </w:pPr>
-      <w:hyperlink w:anchor="_Toc167793861" w:history="1">
+      <w:hyperlink w:anchor="_Toc167795493" w:history="1">
         <w:r>
           <w:rPr>
             <w:rStyle w:val="Hipervnculo"/>
@@ -3385,7 +3385,7 @@
             <w:noProof/>
             <w:webHidden/>
           </w:rPr>
-          <w:instrText xml:space="preserve"> PAGEREF _Toc167793861 \h </w:instrText>
+          <w:instrText xml:space="preserve"> PAGEREF _Toc167795493 \h </w:instrText>
         </w:r>
         <w:r>
           <w:rPr>
@@ -3460,7 +3460,7 @@
       <w:r>
         <w:fldChar w:fldCharType="separate"/>
       </w:r>
-      <w:hyperlink w:anchor="_Toc167793847" w:history="1">
+      <w:hyperlink w:anchor="_Toc167795479" w:history="1">
         <w:r>
           <w:rPr>
             <w:rStyle w:val="Hipervnculo"/>
@@ -3487,7 +3487,7 @@
             <w:noProof/>
             <w:webHidden/>
           </w:rPr>
-          <w:instrText xml:space="preserve"> PAGEREF _Toc167793847 \h </w:instrText>
+          <w:instrText xml:space="preserve"> PAGEREF _Toc167795479 \h </w:instrText>
         </w:r>
         <w:r>
           <w:rPr>
@@ -3532,7 +3532,7 @@
           <w:lang w:eastAsia="es-ES"/>
         </w:rPr>
       </w:pPr>
-      <w:hyperlink w:anchor="_Toc167793848" w:history="1">
+      <w:hyperlink w:anchor="_Toc167795480" w:history="1">
         <w:r>
           <w:rPr>
             <w:rStyle w:val="Hipervnculo"/>
@@ -3559,7 +3559,7 @@
             <w:noProof/>
             <w:webHidden/>
           </w:rPr>
-          <w:instrText xml:space="preserve"> PAGEREF _Toc167793848 \h </w:instrText>
+          <w:instrText xml:space="preserve"> PAGEREF _Toc167795480 \h </w:instrText>
         </w:r>
         <w:r>
           <w:rPr>
@@ -3604,7 +3604,7 @@
           <w:lang w:eastAsia="es-ES"/>
         </w:rPr>
       </w:pPr>
-      <w:hyperlink w:anchor="_Toc167793849" w:history="1">
+      <w:hyperlink w:anchor="_Toc167795481" w:history="1">
         <w:r>
           <w:rPr>
             <w:rStyle w:val="Hipervnculo"/>
@@ -3631,7 +3631,7 @@
             <w:noProof/>
             <w:webHidden/>
           </w:rPr>
-          <w:instrText xml:space="preserve"> PAGEREF _Toc167793849 \h </w:instrText>
+          <w:instrText xml:space="preserve"> PAGEREF _Toc167795481 \h </w:instrText>
         </w:r>
         <w:r>
           <w:rPr>
@@ -3676,7 +3676,7 @@
           <w:lang w:eastAsia="es-ES"/>
         </w:rPr>
       </w:pPr>
-      <w:hyperlink w:anchor="_Toc167793850" w:history="1">
+      <w:hyperlink w:anchor="_Toc167795482" w:history="1">
         <w:r>
           <w:rPr>
             <w:rStyle w:val="Hipervnculo"/>
@@ -3703,7 +3703,7 @@
             <w:noProof/>
             <w:webHidden/>
           </w:rPr>
-          <w:instrText xml:space="preserve"> PAGEREF _Toc167793850 \h </w:instrText>
+          <w:instrText xml:space="preserve"> PAGEREF _Toc167795482 \h </w:instrText>
         </w:r>
         <w:r>
           <w:rPr>
@@ -3748,7 +3748,7 @@
           <w:lang w:eastAsia="es-ES"/>
         </w:rPr>
       </w:pPr>
-      <w:hyperlink w:anchor="_Toc167793851" w:history="1">
+      <w:hyperlink w:anchor="_Toc167795483" w:history="1">
         <w:r>
           <w:rPr>
             <w:rStyle w:val="Hipervnculo"/>
@@ -3775,7 +3775,7 @@
             <w:noProof/>
             <w:webHidden/>
           </w:rPr>
-          <w:instrText xml:space="preserve"> PAGEREF _Toc167793851 \h </w:instrText>
+          <w:instrText xml:space="preserve"> PAGEREF _Toc167795483 \h </w:instrText>
         </w:r>
         <w:r>
           <w:rPr>
@@ -3820,7 +3820,7 @@
           <w:lang w:eastAsia="es-ES"/>
         </w:rPr>
       </w:pPr>
-      <w:hyperlink w:anchor="_Toc167793852" w:history="1">
+      <w:hyperlink w:anchor="_Toc167795484" w:history="1">
         <w:r>
           <w:rPr>
             <w:rStyle w:val="Hipervnculo"/>
@@ -3847,7 +3847,7 @@
             <w:noProof/>
             <w:webHidden/>
           </w:rPr>
-          <w:instrText xml:space="preserve"> PAGEREF _Toc167793852 \h </w:instrText>
+          <w:instrText xml:space="preserve"> PAGEREF _Toc167795484 \h </w:instrText>
         </w:r>
         <w:r>
           <w:rPr>
@@ -3899,7 +3899,7 @@
         <w:pStyle w:val="Ttulo1"/>
       </w:pPr>
       <w:bookmarkStart w:id="0" w:name="_Toc167756405"/>
-      <w:bookmarkStart w:id="1" w:name="_Toc167793862"/>
+      <w:bookmarkStart w:id="1" w:name="_Toc167795494"/>
       <w:r>
         <w:lastRenderedPageBreak/>
         <w:t>INTRODUCCIÓN</w:t>
@@ -3926,7 +3926,7 @@
         <w:pStyle w:val="Ttulo1"/>
       </w:pPr>
       <w:bookmarkStart w:id="2" w:name="_Toc167756406"/>
-      <w:bookmarkStart w:id="3" w:name="_Toc167793863"/>
+      <w:bookmarkStart w:id="3" w:name="_Toc167795495"/>
       <w:r>
         <w:t>OBJETIVOS DEL PROYECTO</w:t>
       </w:r>
@@ -3938,7 +3938,7 @@
         <w:pStyle w:val="Ttulo2"/>
       </w:pPr>
       <w:bookmarkStart w:id="4" w:name="_Toc167756407"/>
-      <w:bookmarkStart w:id="5" w:name="_Toc167793864"/>
+      <w:bookmarkStart w:id="5" w:name="_Toc167795496"/>
       <w:r>
         <w:t>Resumen para la dirección</w:t>
       </w:r>
@@ -3977,7 +3977,7 @@
         <w:pStyle w:val="Ttulo2"/>
       </w:pPr>
       <w:bookmarkStart w:id="6" w:name="_Toc167756408"/>
-      <w:bookmarkStart w:id="7" w:name="_Toc167793865"/>
+      <w:bookmarkStart w:id="7" w:name="_Toc167795497"/>
       <w:r>
         <w:t>Tareas principales</w:t>
       </w:r>
@@ -4062,7 +4062,7 @@
         <w:pStyle w:val="Ttulo2"/>
       </w:pPr>
       <w:bookmarkStart w:id="8" w:name="_Toc167756409"/>
-      <w:bookmarkStart w:id="9" w:name="_Toc167793866"/>
+      <w:bookmarkStart w:id="9" w:name="_Toc167795498"/>
       <w:r>
         <w:t>Planificación temporal</w:t>
       </w:r>
@@ -4079,10 +4079,7 @@
     </w:p>
     <w:p>
       <w:r>
-        <w:t>-Andrea</w:t>
-      </w:r>
-      <w:r>
-        <w:t xml:space="preserve">: diseño de la </w:t>
+        <w:t xml:space="preserve">-Andrea: diseño de la </w:t>
       </w:r>
       <w:proofErr w:type="spellStart"/>
       <w:r>
@@ -4140,7 +4137,7 @@
         <w:pStyle w:val="Ttulo1"/>
       </w:pPr>
       <w:bookmarkStart w:id="10" w:name="_Toc167756410"/>
-      <w:bookmarkStart w:id="11" w:name="_Toc167793867"/>
+      <w:bookmarkStart w:id="11" w:name="_Toc167795499"/>
       <w:r>
         <w:lastRenderedPageBreak/>
         <w:t>ESPECIFICACIONES DE REQUISITOS DEL SISTEMA</w:t>
@@ -4153,7 +4150,7 @@
         <w:pStyle w:val="Ttulo2"/>
       </w:pPr>
       <w:bookmarkStart w:id="12" w:name="_Toc167756411"/>
-      <w:bookmarkStart w:id="13" w:name="_Toc167793868"/>
+      <w:bookmarkStart w:id="13" w:name="_Toc167795500"/>
       <w:r>
         <w:t>Descripción general</w:t>
       </w:r>
@@ -4165,7 +4162,7 @@
         <w:pStyle w:val="Ttulo3"/>
       </w:pPr>
       <w:bookmarkStart w:id="14" w:name="_Toc167756412"/>
-      <w:bookmarkStart w:id="15" w:name="_Toc167793869"/>
+      <w:bookmarkStart w:id="15" w:name="_Toc167795501"/>
       <w:r>
         <w:t>Catálogo de requisitos</w:t>
       </w:r>
@@ -4533,7 +4530,7 @@
         <w:pStyle w:val="Ttulo3"/>
       </w:pPr>
       <w:bookmarkStart w:id="16" w:name="_Toc167756413"/>
-      <w:bookmarkStart w:id="17" w:name="_Toc167793870"/>
+      <w:bookmarkStart w:id="17" w:name="_Toc167795502"/>
       <w:r>
         <w:lastRenderedPageBreak/>
         <w:t>M</w:t>
@@ -4549,7 +4546,7 @@
         <w:pStyle w:val="Ttulo10"/>
       </w:pPr>
       <w:bookmarkStart w:id="18" w:name="_Toc167756414"/>
-      <w:bookmarkStart w:id="19" w:name="_Toc167793871"/>
+      <w:bookmarkStart w:id="19" w:name="_Toc167795503"/>
       <w:r>
         <w:rPr>
           <w:noProof/>
@@ -4610,7 +4607,7 @@
                               </w:rPr>
                             </w:pPr>
                             <w:bookmarkStart w:id="20" w:name="_Toc167788092"/>
-                            <w:bookmarkStart w:id="21" w:name="_Toc167793853"/>
+                            <w:bookmarkStart w:id="21" w:name="_Toc167795485"/>
                             <w:r>
                               <w:t xml:space="preserve">Ilustración </w:t>
                             </w:r>
@@ -4669,7 +4666,7 @@
                         </w:rPr>
                       </w:pPr>
                       <w:bookmarkStart w:id="22" w:name="_Toc167788092"/>
-                      <w:bookmarkStart w:id="23" w:name="_Toc167793853"/>
+                      <w:bookmarkStart w:id="23" w:name="_Toc167795485"/>
                       <w:r>
                         <w:t xml:space="preserve">Ilustración </w:t>
                       </w:r>
@@ -4797,7 +4794,7 @@
         <w:pStyle w:val="Ttulo10"/>
       </w:pPr>
       <w:bookmarkStart w:id="24" w:name="_Toc167756415"/>
-      <w:bookmarkStart w:id="25" w:name="_Toc167793872"/>
+      <w:bookmarkStart w:id="25" w:name="_Toc167795504"/>
       <w:r>
         <w:t>Transformación a</w:t>
       </w:r>
@@ -5487,7 +5484,7 @@
         <w:jc w:val="center"/>
       </w:pPr>
       <w:bookmarkStart w:id="26" w:name="_Toc167753756"/>
-      <w:bookmarkStart w:id="27" w:name="_Toc167793847"/>
+      <w:bookmarkStart w:id="27" w:name="_Toc167795479"/>
       <w:r>
         <w:t xml:space="preserve">Tabla </w:t>
       </w:r>
@@ -5911,7 +5908,7 @@
         <w:pStyle w:val="Descripcin"/>
         <w:jc w:val="center"/>
       </w:pPr>
-      <w:bookmarkStart w:id="28" w:name="_Toc167793848"/>
+      <w:bookmarkStart w:id="28" w:name="_Toc167795480"/>
       <w:r>
         <w:t xml:space="preserve">Tabla </w:t>
       </w:r>
@@ -6458,7 +6455,7 @@
         <w:pStyle w:val="Descripcin"/>
         <w:jc w:val="center"/>
       </w:pPr>
-      <w:bookmarkStart w:id="29" w:name="_Toc167793849"/>
+      <w:bookmarkStart w:id="29" w:name="_Toc167795481"/>
       <w:r>
         <w:t xml:space="preserve">Tabla </w:t>
       </w:r>
@@ -7199,7 +7196,7 @@
         <w:pStyle w:val="Descripcin"/>
         <w:jc w:val="center"/>
       </w:pPr>
-      <w:bookmarkStart w:id="30" w:name="_Toc167793850"/>
+      <w:bookmarkStart w:id="30" w:name="_Toc167795482"/>
       <w:r>
         <w:t xml:space="preserve">Tabla </w:t>
       </w:r>
@@ -7726,7 +7723,7 @@
         <w:pStyle w:val="Descripcin"/>
         <w:jc w:val="center"/>
       </w:pPr>
-      <w:bookmarkStart w:id="31" w:name="_Toc167793851"/>
+      <w:bookmarkStart w:id="31" w:name="_Toc167795483"/>
       <w:r>
         <w:t xml:space="preserve">Tabla </w:t>
       </w:r>
@@ -8267,7 +8264,7 @@
         <w:pStyle w:val="Descripcin"/>
         <w:jc w:val="center"/>
       </w:pPr>
-      <w:bookmarkStart w:id="32" w:name="_Toc167793852"/>
+      <w:bookmarkStart w:id="32" w:name="_Toc167795484"/>
       <w:r>
         <w:t xml:space="preserve">Tabla </w:t>
       </w:r>
@@ -8318,6 +8315,12 @@
         </w:rPr>
         <w:t>Siguiendo el esquema entidad relación y tratando de evitar el mayor número de redundancias, se han obtenido las anteriores tablas, especificadas y generadas a través del models.py de la aplicación.</w:t>
       </w:r>
+      <w:r>
+        <w:rPr>
+          <w:color w:val="0D0D0D" w:themeColor="text1" w:themeTint="F2"/>
+        </w:rPr>
+        <w:t xml:space="preserve"> En el fichero del models.py los nombres de algunos campos han sido cambiados para una diferenciación óptima.</w:t>
+      </w:r>
     </w:p>
     <w:p>
       <w:pPr>
@@ -8337,7 +8340,7 @@
       <w:pPr>
         <w:pStyle w:val="Ttulo2"/>
       </w:pPr>
-      <w:bookmarkStart w:id="33" w:name="_Toc167793873"/>
+      <w:bookmarkStart w:id="33" w:name="_Toc167795505"/>
       <w:r>
         <w:lastRenderedPageBreak/>
         <w:t xml:space="preserve">Descripción de la interfaz </w:t>
@@ -8351,7 +8354,7 @@
       <w:pPr>
         <w:pStyle w:val="Ttulo10"/>
       </w:pPr>
-      <w:bookmarkStart w:id="34" w:name="_Toc167793874"/>
+      <w:bookmarkStart w:id="34" w:name="_Toc167795506"/>
       <w:r>
         <w:t xml:space="preserve">Representación </w:t>
       </w:r>
@@ -8411,7 +8414,7 @@
         <w:pStyle w:val="Descripcin"/>
         <w:jc w:val="center"/>
       </w:pPr>
-      <w:bookmarkStart w:id="35" w:name="_Toc167793854"/>
+      <w:bookmarkStart w:id="35" w:name="_Toc167795486"/>
       <w:r>
         <w:t xml:space="preserve">Ilustración </w:t>
       </w:r>
@@ -8447,7 +8450,7 @@
       <w:pPr>
         <w:pStyle w:val="Ttulo1"/>
       </w:pPr>
-      <w:bookmarkStart w:id="36" w:name="_Toc167793875"/>
+      <w:bookmarkStart w:id="36" w:name="_Toc167795507"/>
       <w:r>
         <w:t>ESPECIFICACIÓN DEL DISEÑO</w:t>
       </w:r>
@@ -8457,7 +8460,7 @@
       <w:pPr>
         <w:pStyle w:val="Ttulo2"/>
       </w:pPr>
-      <w:bookmarkStart w:id="37" w:name="_Toc167793876"/>
+      <w:bookmarkStart w:id="37" w:name="_Toc167795508"/>
       <w:r>
         <w:t>Principales funciones del software</w:t>
       </w:r>
@@ -8553,7 +8556,7 @@
       <w:pPr>
         <w:pStyle w:val="Ttulo2"/>
       </w:pPr>
-      <w:bookmarkStart w:id="38" w:name="_Toc167793877"/>
+      <w:bookmarkStart w:id="38" w:name="_Toc167795509"/>
       <w:r>
         <w:lastRenderedPageBreak/>
         <w:t>Descripción del entorno de desarrollo</w:t>
@@ -8617,7 +8620,7 @@
       <w:pPr>
         <w:pStyle w:val="Ttulo2"/>
       </w:pPr>
-      <w:bookmarkStart w:id="39" w:name="_Toc167793878"/>
+      <w:bookmarkStart w:id="39" w:name="_Toc167795510"/>
       <w:r>
         <w:t>Representación gráfica</w:t>
       </w:r>
@@ -8683,7 +8686,7 @@
         <w:pStyle w:val="Descripcin"/>
         <w:jc w:val="center"/>
       </w:pPr>
-      <w:bookmarkStart w:id="40" w:name="_Toc167793855"/>
+      <w:bookmarkStart w:id="40" w:name="_Toc167795487"/>
       <w:r>
         <w:t xml:space="preserve">Ilustración </w:t>
       </w:r>
@@ -8761,7 +8764,7 @@
         <w:pStyle w:val="Ttulo1"/>
       </w:pPr>
       <w:bookmarkStart w:id="41" w:name="_Toc167756416"/>
-      <w:bookmarkStart w:id="42" w:name="_Toc167793879"/>
+      <w:bookmarkStart w:id="42" w:name="_Toc167795511"/>
       <w:r>
         <w:lastRenderedPageBreak/>
         <w:t>MANUAL DE USUARIO</w:t>
@@ -8850,7 +8853,7 @@
                                 <w:szCs w:val="22"/>
                               </w:rPr>
                             </w:pPr>
-                            <w:bookmarkStart w:id="43" w:name="_Toc167793856"/>
+                            <w:bookmarkStart w:id="43" w:name="_Toc167795488"/>
                             <w:r>
                               <w:t xml:space="preserve">Ilustración </w:t>
                             </w:r>
@@ -8906,7 +8909,7 @@
                           <w:szCs w:val="22"/>
                         </w:rPr>
                       </w:pPr>
-                      <w:bookmarkStart w:id="44" w:name="_Toc167793856"/>
+                      <w:bookmarkStart w:id="44" w:name="_Toc167795488"/>
                       <w:r>
                         <w:t xml:space="preserve">Ilustración </w:t>
                       </w:r>
@@ -8946,7 +8949,7 @@
           <w:noProof/>
         </w:rPr>
         <w:drawing>
-          <wp:anchor distT="0" distB="0" distL="114300" distR="114300" simplePos="0" relativeHeight="251670528" behindDoc="1" locked="0" layoutInCell="1" allowOverlap="1" wp14:anchorId="546E9746" wp14:editId="77338B63">
+          <wp:anchor distT="0" distB="0" distL="114300" distR="114300" simplePos="0" relativeHeight="251670528" behindDoc="1" locked="0" layoutInCell="1" allowOverlap="1" wp14:anchorId="546E9746" wp14:editId="38DEDDBA">
             <wp:simplePos x="0" y="0"/>
             <wp:positionH relativeFrom="margin">
               <wp:align>right</wp:align>
@@ -9070,7 +9073,7 @@
                                 <w:szCs w:val="22"/>
                               </w:rPr>
                             </w:pPr>
-                            <w:bookmarkStart w:id="45" w:name="_Toc167793857"/>
+                            <w:bookmarkStart w:id="45" w:name="_Toc167795489"/>
                             <w:r>
                               <w:t xml:space="preserve">Ilustración </w:t>
                             </w:r>
@@ -9126,7 +9129,7 @@
                           <w:szCs w:val="22"/>
                         </w:rPr>
                       </w:pPr>
-                      <w:bookmarkStart w:id="46" w:name="_Toc167793857"/>
+                      <w:bookmarkStart w:id="46" w:name="_Toc167795489"/>
                       <w:r>
                         <w:t xml:space="preserve">Ilustración </w:t>
                       </w:r>
@@ -9166,7 +9169,7 @@
           <w:noProof/>
         </w:rPr>
         <w:drawing>
-          <wp:anchor distT="0" distB="0" distL="114300" distR="114300" simplePos="0" relativeHeight="251669504" behindDoc="0" locked="0" layoutInCell="1" allowOverlap="1" wp14:anchorId="0C5B0BA9" wp14:editId="5EF1A428">
+          <wp:anchor distT="0" distB="0" distL="114300" distR="114300" simplePos="0" relativeHeight="251669504" behindDoc="0" locked="0" layoutInCell="1" allowOverlap="1" wp14:anchorId="0C5B0BA9" wp14:editId="7B098FCE">
             <wp:simplePos x="0" y="0"/>
             <wp:positionH relativeFrom="margin">
               <wp:align>right</wp:align>
@@ -9252,7 +9255,7 @@
           <w:noProof/>
         </w:rPr>
         <w:drawing>
-          <wp:inline distT="0" distB="0" distL="0" distR="0" wp14:anchorId="7A413286" wp14:editId="677DC4BE">
+          <wp:inline distT="0" distB="0" distL="0" distR="0" wp14:anchorId="7A413286" wp14:editId="4353A5B9">
             <wp:extent cx="5329087" cy="4234205"/>
             <wp:effectExtent l="0" t="0" r="5080" b="0"/>
             <wp:docPr id="1552876749" name="Imagen 1"/>
@@ -9303,7 +9306,7 @@
         <w:pStyle w:val="Descripcin"/>
         <w:jc w:val="center"/>
       </w:pPr>
-      <w:bookmarkStart w:id="47" w:name="_Toc167793858"/>
+      <w:bookmarkStart w:id="47" w:name="_Toc167795490"/>
       <w:r>
         <w:t xml:space="preserve">Ilustración </w:t>
       </w:r>
@@ -9415,7 +9418,7 @@
         <w:pStyle w:val="Descripcin"/>
         <w:jc w:val="center"/>
       </w:pPr>
-      <w:bookmarkStart w:id="48" w:name="_Toc167793859"/>
+      <w:bookmarkStart w:id="48" w:name="_Toc167795491"/>
       <w:r>
         <w:t xml:space="preserve">Ilustración </w:t>
       </w:r>
@@ -9579,7 +9582,7 @@
         <w:pStyle w:val="Descripcin"/>
         <w:jc w:val="center"/>
       </w:pPr>
-      <w:bookmarkStart w:id="49" w:name="_Toc167793860"/>
+      <w:bookmarkStart w:id="49" w:name="_Toc167795492"/>
       <w:r>
         <w:t xml:space="preserve">Ilustración </w:t>
       </w:r>
@@ -9706,7 +9709,7 @@
         <w:pStyle w:val="Descripcin"/>
         <w:jc w:val="center"/>
       </w:pPr>
-      <w:bookmarkStart w:id="50" w:name="_Toc167793861"/>
+      <w:bookmarkStart w:id="50" w:name="_Toc167795493"/>
       <w:r>
         <w:t xml:space="preserve">Ilustración </w:t>
       </w:r>
@@ -9780,7 +9783,7 @@
         <w:pStyle w:val="Ttulo1"/>
       </w:pPr>
       <w:bookmarkStart w:id="51" w:name="_Toc167756417"/>
-      <w:bookmarkStart w:id="52" w:name="_Toc167793880"/>
+      <w:bookmarkStart w:id="52" w:name="_Toc167795512"/>
       <w:r>
         <w:lastRenderedPageBreak/>
         <w:t>INCIDENCIAS DEL PROYECTO Y CONCLUSIONES</w:t>
@@ -9825,7 +9828,30 @@
       </w:r>
       <w:proofErr w:type="spellEnd"/>
       <w:r>
-        <w:t>. Es destacable que como en la última fase del proyecto se requiere investigar la implementación de las funcionalidades de forma autónoma, ha sido posible aprender a buscar y analizar código externo.</w:t>
+        <w:t>. Es destacable que como en la última fase del proyecto se requiere investigar la implementación de las funcionalidades de forma autónoma, ha sido posible aprender a buscar y analizar código</w:t>
+      </w:r>
+      <w:r>
+        <w:t xml:space="preserve"> y bibliotecas</w:t>
+      </w:r>
+      <w:r>
+        <w:t xml:space="preserve"> extern</w:t>
+      </w:r>
+      <w:r>
+        <w:t>as</w:t>
+      </w:r>
+      <w:r>
+        <w:t>.</w:t>
+      </w:r>
+      <w:r>
+        <w:t xml:space="preserve"> Gracias a la amplia cantidad de vídeos y documentación con tutoriales existentes en la web, no ha sido demasiado complejo acceder a información para desarrollar las últimas funcionalidades de </w:t>
+      </w:r>
+      <w:proofErr w:type="spellStart"/>
+      <w:r>
+        <w:t>javascript</w:t>
+      </w:r>
+      <w:proofErr w:type="spellEnd"/>
+      <w:r>
+        <w:t xml:space="preserve"> y Python.</w:t>
       </w:r>
     </w:p>
     <w:p>
@@ -9838,7 +9864,7 @@
         <w:pStyle w:val="Ttulo1"/>
       </w:pPr>
       <w:bookmarkStart w:id="53" w:name="_Toc167756418"/>
-      <w:bookmarkStart w:id="54" w:name="_Toc167793881"/>
+      <w:bookmarkStart w:id="54" w:name="_Toc167795513"/>
       <w:r>
         <w:lastRenderedPageBreak/>
         <w:t>Bibliografía</w:t>

</xml_diff>